<commit_message>
loginHandler in KlantController aangepast zodat tokens meekomen, nieuwe WelkomDTO aangemaakt voor na het inloggen (met Saldo, iban en portefeuille) en bestanden Use Case 1 en 2 + Interface document geupdate in de resources
</commit_message>
<xml_diff>
--- a/src/main/resources/Sprint1/20211129 UI doc.docx
+++ b/src/main/resources/Sprint1/20211129 UI doc.docx
@@ -2,7 +2,7 @@
 <file path=word/document.xml><?xml version="1.0" encoding="utf-8"?>
 <w:document xmlns:wpc="http://schemas.microsoft.com/office/word/2010/wordprocessingCanvas" xmlns:cx="http://schemas.microsoft.com/office/drawing/2014/chartex" xmlns:mc="http://schemas.openxmlformats.org/markup-compatibility/2006" xmlns:o="urn:schemas-microsoft-com:office:office" xmlns:r="http://schemas.openxmlformats.org/officeDocument/2006/relationships" xmlns:m="http://schemas.openxmlformats.org/officeDocument/2006/math" xmlns:v="urn:schemas-microsoft-com:vml" xmlns:wp14="http://schemas.microsoft.com/office/word/2010/wordprocessingDrawing" xmlns:wp="http://schemas.openxmlformats.org/drawingml/2006/wordprocessingDrawing" xmlns:w10="urn:schemas-microsoft-com:office:word" xmlns:w="http://schemas.openxmlformats.org/wordprocessingml/2006/main" xmlns:w14="http://schemas.microsoft.com/office/word/2010/wordml" xmlns:w15="http://schemas.microsoft.com/office/word/2012/wordml" xmlns:w16se="http://schemas.microsoft.com/office/word/2015/wordml/symex" xmlns:wpg="http://schemas.microsoft.com/office/word/2010/wordprocessingGroup" xmlns:wpi="http://schemas.microsoft.com/office/word/2010/wordprocessingInk" xmlns:wne="http://schemas.microsoft.com/office/word/2006/wordml" xmlns:wps="http://schemas.microsoft.com/office/word/2010/wordprocessingShape" mc:Ignorable="w14 w15 w16se wp14">
   <w:body>
-    <w:p>
+    <w:p xmlns:wp14="http://schemas.microsoft.com/office/word/2010/wordml" wp14:textId="77777777">
       <w:pPr>
         <w:rPr>
           <w:b/>
@@ -15,14 +15,14 @@
         <w:t>User Interface: document waarin beschreven staat welke HTTP request verstuurd kunnen worden en welke response daarop verwacht wordt en de end point</w:t>
       </w:r>
     </w:p>
-    <w:p>
+    <w:p xmlns:wp14="http://schemas.microsoft.com/office/word/2010/wordml" wp14:textId="77777777">
       <w:pPr>
         <w:rPr>
           <w:b/>
         </w:rPr>
       </w:pPr>
     </w:p>
-    <w:p>
+    <w:p xmlns:wp14="http://schemas.microsoft.com/office/word/2010/wordml" wp14:textId="77777777">
       <w:pPr>
         <w:rPr>
           <w:b/>
@@ -35,7 +35,7 @@
         <w:t>UserInterface UseCase 1</w:t>
       </w:r>
     </w:p>
-    <w:p>
+    <w:p xmlns:wp14="http://schemas.microsoft.com/office/word/2010/wordml" wp14:textId="77777777">
       <w:r>
         <w:rPr>
           <w:b/>
@@ -43,17 +43,25 @@
         <w:t>Registreren</w:t>
       </w:r>
     </w:p>
-    <w:p/>
-    <w:p>
-      <w:r>
-        <w:t>POST miw-team-2.nl:8080/inlogscherm</w:t>
+    <w:p xmlns:wp14="http://schemas.microsoft.com/office/word/2010/wordml" wp14:textId="77777777"/>
+    <w:p xmlns:wp14="http://schemas.microsoft.com/office/word/2010/wordml" wp14:textId="7258B8EC">
+      <w:r>
+        <w:rPr/>
+        <w:t>POST miw-team-2.nl:8080/</w:t>
+      </w:r>
+      <w:r>
+        <w:rPr/>
+        <w:t>register</w:t>
       </w:r>
       <w:r>
         <w:br/>
+      </w:r>
+      <w:r>
+        <w:rPr/>
         <w:t>voornaam, tussenvoegsel, achternaam, adres, huisnummer, postcode, woonplaats, BSN, gebruikersnaam, wachtwoord</w:t>
       </w:r>
     </w:p>
-    <w:p/>
+    <w:p xmlns:wp14="http://schemas.microsoft.com/office/word/2010/wordml" wp14:textId="77777777"/>
     <w:tbl>
       <w:tblPr>
         <w:tblStyle w:val="TableGrid"/>
@@ -67,18 +75,18 @@
         <w:gridCol w:w="1813"/>
         <w:gridCol w:w="1813"/>
       </w:tblGrid>
-      <w:tr>
-        <w:tc>
-          <w:tcPr>
-            <w:tcW w:w="1812" w:type="dxa"/>
-          </w:tcPr>
-          <w:p/>
-        </w:tc>
-        <w:tc>
-          <w:tcPr>
-            <w:tcW w:w="1812" w:type="dxa"/>
-          </w:tcPr>
-          <w:p>
+      <w:tr xmlns:wp14="http://schemas.microsoft.com/office/word/2010/wordml" wp14:textId="77777777">
+        <w:tc>
+          <w:tcPr>
+            <w:tcW w:w="1812" w:type="dxa"/>
+          </w:tcPr>
+          <w:p wp14:textId="77777777"/>
+        </w:tc>
+        <w:tc>
+          <w:tcPr>
+            <w:tcW w:w="1812" w:type="dxa"/>
+          </w:tcPr>
+          <w:p wp14:textId="77777777">
             <w:r>
               <w:t>Voorwaarden</w:t>
             </w:r>
@@ -88,27 +96,27 @@
           <w:tcPr>
             <w:tcW w:w="1812" w:type="dxa"/>
           </w:tcPr>
-          <w:p/>
-        </w:tc>
-        <w:tc>
-          <w:tcPr>
-            <w:tcW w:w="1813" w:type="dxa"/>
-          </w:tcPr>
-          <w:p/>
-        </w:tc>
-        <w:tc>
-          <w:tcPr>
-            <w:tcW w:w="1813" w:type="dxa"/>
-          </w:tcPr>
-          <w:p/>
+          <w:p wp14:textId="77777777"/>
+        </w:tc>
+        <w:tc>
+          <w:tcPr>
+            <w:tcW w:w="1813" w:type="dxa"/>
+          </w:tcPr>
+          <w:p wp14:textId="77777777"/>
+        </w:tc>
+        <w:tc>
+          <w:tcPr>
+            <w:tcW w:w="1813" w:type="dxa"/>
+          </w:tcPr>
+          <w:p wp14:textId="77777777"/>
         </w:tc>
       </w:tr>
-      <w:tr>
-        <w:tc>
-          <w:tcPr>
-            <w:tcW w:w="1812" w:type="dxa"/>
-          </w:tcPr>
-          <w:p>
+      <w:tr xmlns:wp14="http://schemas.microsoft.com/office/word/2010/wordml" wp14:textId="77777777">
+        <w:tc>
+          <w:tcPr>
+            <w:tcW w:w="1812" w:type="dxa"/>
+          </w:tcPr>
+          <w:p wp14:textId="77777777">
             <w:r>
               <w:t>Voornaam</w:t>
             </w:r>
@@ -118,7 +126,7 @@
           <w:tcPr>
             <w:tcW w:w="1812" w:type="dxa"/>
           </w:tcPr>
-          <w:p>
+          <w:p wp14:textId="77777777">
             <w:r>
               <w:t>Alleen letters</w:t>
             </w:r>
@@ -128,27 +136,27 @@
           <w:tcPr>
             <w:tcW w:w="1812" w:type="dxa"/>
           </w:tcPr>
-          <w:p/>
-        </w:tc>
-        <w:tc>
-          <w:tcPr>
-            <w:tcW w:w="1813" w:type="dxa"/>
-          </w:tcPr>
-          <w:p/>
-        </w:tc>
-        <w:tc>
-          <w:tcPr>
-            <w:tcW w:w="1813" w:type="dxa"/>
-          </w:tcPr>
-          <w:p/>
+          <w:p wp14:textId="77777777"/>
+        </w:tc>
+        <w:tc>
+          <w:tcPr>
+            <w:tcW w:w="1813" w:type="dxa"/>
+          </w:tcPr>
+          <w:p wp14:textId="77777777"/>
+        </w:tc>
+        <w:tc>
+          <w:tcPr>
+            <w:tcW w:w="1813" w:type="dxa"/>
+          </w:tcPr>
+          <w:p wp14:textId="77777777"/>
         </w:tc>
       </w:tr>
-      <w:tr>
-        <w:tc>
-          <w:tcPr>
-            <w:tcW w:w="1812" w:type="dxa"/>
-          </w:tcPr>
-          <w:p>
+      <w:tr xmlns:wp14="http://schemas.microsoft.com/office/word/2010/wordml" wp14:textId="77777777">
+        <w:tc>
+          <w:tcPr>
+            <w:tcW w:w="1812" w:type="dxa"/>
+          </w:tcPr>
+          <w:p wp14:textId="77777777">
             <w:r>
               <w:t>Tussenvoegsel</w:t>
             </w:r>
@@ -158,7 +166,7 @@
           <w:tcPr>
             <w:tcW w:w="1812" w:type="dxa"/>
           </w:tcPr>
-          <w:p>
+          <w:p wp14:textId="77777777">
             <w:r>
               <w:t>vrij</w:t>
             </w:r>
@@ -168,27 +176,27 @@
           <w:tcPr>
             <w:tcW w:w="1812" w:type="dxa"/>
           </w:tcPr>
-          <w:p/>
-        </w:tc>
-        <w:tc>
-          <w:tcPr>
-            <w:tcW w:w="1813" w:type="dxa"/>
-          </w:tcPr>
-          <w:p/>
-        </w:tc>
-        <w:tc>
-          <w:tcPr>
-            <w:tcW w:w="1813" w:type="dxa"/>
-          </w:tcPr>
-          <w:p/>
+          <w:p wp14:textId="77777777"/>
+        </w:tc>
+        <w:tc>
+          <w:tcPr>
+            <w:tcW w:w="1813" w:type="dxa"/>
+          </w:tcPr>
+          <w:p wp14:textId="77777777"/>
+        </w:tc>
+        <w:tc>
+          <w:tcPr>
+            <w:tcW w:w="1813" w:type="dxa"/>
+          </w:tcPr>
+          <w:p wp14:textId="77777777"/>
         </w:tc>
       </w:tr>
-      <w:tr>
-        <w:tc>
-          <w:tcPr>
-            <w:tcW w:w="1812" w:type="dxa"/>
-          </w:tcPr>
-          <w:p>
+      <w:tr xmlns:wp14="http://schemas.microsoft.com/office/word/2010/wordml" wp14:textId="77777777">
+        <w:tc>
+          <w:tcPr>
+            <w:tcW w:w="1812" w:type="dxa"/>
+          </w:tcPr>
+          <w:p wp14:textId="77777777">
             <w:r>
               <w:t>Achternaam</w:t>
             </w:r>
@@ -198,7 +206,7 @@
           <w:tcPr>
             <w:tcW w:w="1812" w:type="dxa"/>
           </w:tcPr>
-          <w:p>
+          <w:p wp14:textId="77777777">
             <w:r>
               <w:t>Alleen letters</w:t>
             </w:r>
@@ -208,27 +216,27 @@
           <w:tcPr>
             <w:tcW w:w="1812" w:type="dxa"/>
           </w:tcPr>
-          <w:p/>
-        </w:tc>
-        <w:tc>
-          <w:tcPr>
-            <w:tcW w:w="1813" w:type="dxa"/>
-          </w:tcPr>
-          <w:p/>
-        </w:tc>
-        <w:tc>
-          <w:tcPr>
-            <w:tcW w:w="1813" w:type="dxa"/>
-          </w:tcPr>
-          <w:p/>
+          <w:p wp14:textId="77777777"/>
+        </w:tc>
+        <w:tc>
+          <w:tcPr>
+            <w:tcW w:w="1813" w:type="dxa"/>
+          </w:tcPr>
+          <w:p wp14:textId="77777777"/>
+        </w:tc>
+        <w:tc>
+          <w:tcPr>
+            <w:tcW w:w="1813" w:type="dxa"/>
+          </w:tcPr>
+          <w:p wp14:textId="77777777"/>
         </w:tc>
       </w:tr>
-      <w:tr>
-        <w:tc>
-          <w:tcPr>
-            <w:tcW w:w="1812" w:type="dxa"/>
-          </w:tcPr>
-          <w:p>
+      <w:tr xmlns:wp14="http://schemas.microsoft.com/office/word/2010/wordml" wp14:textId="77777777">
+        <w:tc>
+          <w:tcPr>
+            <w:tcW w:w="1812" w:type="dxa"/>
+          </w:tcPr>
+          <w:p wp14:textId="77777777">
             <w:r>
               <w:t>Geboortedatum</w:t>
             </w:r>
@@ -238,7 +246,7 @@
           <w:tcPr>
             <w:tcW w:w="1812" w:type="dxa"/>
           </w:tcPr>
-          <w:p>
+          <w:p wp14:textId="77777777">
             <w:r>
               <w:t>dd-mm-jjjj</w:t>
             </w:r>
@@ -248,27 +256,27 @@
           <w:tcPr>
             <w:tcW w:w="1812" w:type="dxa"/>
           </w:tcPr>
-          <w:p/>
-        </w:tc>
-        <w:tc>
-          <w:tcPr>
-            <w:tcW w:w="1813" w:type="dxa"/>
-          </w:tcPr>
-          <w:p/>
-        </w:tc>
-        <w:tc>
-          <w:tcPr>
-            <w:tcW w:w="1813" w:type="dxa"/>
-          </w:tcPr>
-          <w:p/>
+          <w:p wp14:textId="77777777"/>
+        </w:tc>
+        <w:tc>
+          <w:tcPr>
+            <w:tcW w:w="1813" w:type="dxa"/>
+          </w:tcPr>
+          <w:p wp14:textId="77777777"/>
+        </w:tc>
+        <w:tc>
+          <w:tcPr>
+            <w:tcW w:w="1813" w:type="dxa"/>
+          </w:tcPr>
+          <w:p wp14:textId="77777777"/>
         </w:tc>
       </w:tr>
-      <w:tr>
-        <w:tc>
-          <w:tcPr>
-            <w:tcW w:w="1812" w:type="dxa"/>
-          </w:tcPr>
-          <w:p>
+      <w:tr xmlns:wp14="http://schemas.microsoft.com/office/word/2010/wordml" wp14:textId="77777777">
+        <w:tc>
+          <w:tcPr>
+            <w:tcW w:w="1812" w:type="dxa"/>
+          </w:tcPr>
+          <w:p wp14:textId="77777777">
             <w:r>
               <w:t>Straatnaam</w:t>
             </w:r>
@@ -278,7 +286,7 @@
           <w:tcPr>
             <w:tcW w:w="1812" w:type="dxa"/>
           </w:tcPr>
-          <w:p>
+          <w:p wp14:textId="77777777">
             <w:r>
               <w:t>vrij</w:t>
             </w:r>
@@ -288,27 +296,27 @@
           <w:tcPr>
             <w:tcW w:w="1812" w:type="dxa"/>
           </w:tcPr>
-          <w:p/>
-        </w:tc>
-        <w:tc>
-          <w:tcPr>
-            <w:tcW w:w="1813" w:type="dxa"/>
-          </w:tcPr>
-          <w:p/>
-        </w:tc>
-        <w:tc>
-          <w:tcPr>
-            <w:tcW w:w="1813" w:type="dxa"/>
-          </w:tcPr>
-          <w:p/>
+          <w:p wp14:textId="77777777"/>
+        </w:tc>
+        <w:tc>
+          <w:tcPr>
+            <w:tcW w:w="1813" w:type="dxa"/>
+          </w:tcPr>
+          <w:p wp14:textId="77777777"/>
+        </w:tc>
+        <w:tc>
+          <w:tcPr>
+            <w:tcW w:w="1813" w:type="dxa"/>
+          </w:tcPr>
+          <w:p wp14:textId="77777777"/>
         </w:tc>
       </w:tr>
-      <w:tr>
-        <w:tc>
-          <w:tcPr>
-            <w:tcW w:w="1812" w:type="dxa"/>
-          </w:tcPr>
-          <w:p>
+      <w:tr xmlns:wp14="http://schemas.microsoft.com/office/word/2010/wordml" wp14:textId="77777777">
+        <w:tc>
+          <w:tcPr>
+            <w:tcW w:w="1812" w:type="dxa"/>
+          </w:tcPr>
+          <w:p wp14:textId="77777777">
             <w:r>
               <w:t>Huisnummer</w:t>
             </w:r>
@@ -318,7 +326,7 @@
           <w:tcPr>
             <w:tcW w:w="1812" w:type="dxa"/>
           </w:tcPr>
-          <w:p>
+          <w:p wp14:textId="77777777">
             <w:r>
               <w:t>cijfers</w:t>
             </w:r>
@@ -328,27 +336,27 @@
           <w:tcPr>
             <w:tcW w:w="1812" w:type="dxa"/>
           </w:tcPr>
-          <w:p/>
-        </w:tc>
-        <w:tc>
-          <w:tcPr>
-            <w:tcW w:w="1813" w:type="dxa"/>
-          </w:tcPr>
-          <w:p/>
-        </w:tc>
-        <w:tc>
-          <w:tcPr>
-            <w:tcW w:w="1813" w:type="dxa"/>
-          </w:tcPr>
-          <w:p/>
+          <w:p wp14:textId="77777777"/>
+        </w:tc>
+        <w:tc>
+          <w:tcPr>
+            <w:tcW w:w="1813" w:type="dxa"/>
+          </w:tcPr>
+          <w:p wp14:textId="77777777"/>
+        </w:tc>
+        <w:tc>
+          <w:tcPr>
+            <w:tcW w:w="1813" w:type="dxa"/>
+          </w:tcPr>
+          <w:p wp14:textId="77777777"/>
         </w:tc>
       </w:tr>
-      <w:tr>
-        <w:tc>
-          <w:tcPr>
-            <w:tcW w:w="1812" w:type="dxa"/>
-          </w:tcPr>
-          <w:p>
+      <w:tr xmlns:wp14="http://schemas.microsoft.com/office/word/2010/wordml" wp14:textId="77777777">
+        <w:tc>
+          <w:tcPr>
+            <w:tcW w:w="1812" w:type="dxa"/>
+          </w:tcPr>
+          <w:p wp14:textId="77777777">
             <w:r>
               <w:t>Toevoeging</w:t>
             </w:r>
@@ -358,7 +366,7 @@
           <w:tcPr>
             <w:tcW w:w="1812" w:type="dxa"/>
           </w:tcPr>
-          <w:p>
+          <w:p wp14:textId="77777777">
             <w:r>
               <w:t>vrij</w:t>
             </w:r>
@@ -368,27 +376,27 @@
           <w:tcPr>
             <w:tcW w:w="1812" w:type="dxa"/>
           </w:tcPr>
-          <w:p/>
-        </w:tc>
-        <w:tc>
-          <w:tcPr>
-            <w:tcW w:w="1813" w:type="dxa"/>
-          </w:tcPr>
-          <w:p/>
-        </w:tc>
-        <w:tc>
-          <w:tcPr>
-            <w:tcW w:w="1813" w:type="dxa"/>
-          </w:tcPr>
-          <w:p/>
+          <w:p wp14:textId="77777777"/>
+        </w:tc>
+        <w:tc>
+          <w:tcPr>
+            <w:tcW w:w="1813" w:type="dxa"/>
+          </w:tcPr>
+          <w:p wp14:textId="77777777"/>
+        </w:tc>
+        <w:tc>
+          <w:tcPr>
+            <w:tcW w:w="1813" w:type="dxa"/>
+          </w:tcPr>
+          <w:p wp14:textId="77777777"/>
         </w:tc>
       </w:tr>
-      <w:tr>
-        <w:tc>
-          <w:tcPr>
-            <w:tcW w:w="1812" w:type="dxa"/>
-          </w:tcPr>
-          <w:p>
+      <w:tr xmlns:wp14="http://schemas.microsoft.com/office/word/2010/wordml" wp14:textId="77777777">
+        <w:tc>
+          <w:tcPr>
+            <w:tcW w:w="1812" w:type="dxa"/>
+          </w:tcPr>
+          <w:p wp14:textId="77777777">
             <w:r>
               <w:t>Postcode</w:t>
             </w:r>
@@ -398,7 +406,7 @@
           <w:tcPr>
             <w:tcW w:w="1812" w:type="dxa"/>
           </w:tcPr>
-          <w:p>
+          <w:p wp14:textId="77777777">
             <w:r>
               <w:t>ddddLL</w:t>
             </w:r>
@@ -408,27 +416,27 @@
           <w:tcPr>
             <w:tcW w:w="1812" w:type="dxa"/>
           </w:tcPr>
-          <w:p/>
-        </w:tc>
-        <w:tc>
-          <w:tcPr>
-            <w:tcW w:w="1813" w:type="dxa"/>
-          </w:tcPr>
-          <w:p/>
-        </w:tc>
-        <w:tc>
-          <w:tcPr>
-            <w:tcW w:w="1813" w:type="dxa"/>
-          </w:tcPr>
-          <w:p/>
+          <w:p wp14:textId="77777777"/>
+        </w:tc>
+        <w:tc>
+          <w:tcPr>
+            <w:tcW w:w="1813" w:type="dxa"/>
+          </w:tcPr>
+          <w:p wp14:textId="77777777"/>
+        </w:tc>
+        <w:tc>
+          <w:tcPr>
+            <w:tcW w:w="1813" w:type="dxa"/>
+          </w:tcPr>
+          <w:p wp14:textId="77777777"/>
         </w:tc>
       </w:tr>
-      <w:tr>
-        <w:tc>
-          <w:tcPr>
-            <w:tcW w:w="1812" w:type="dxa"/>
-          </w:tcPr>
-          <w:p>
+      <w:tr xmlns:wp14="http://schemas.microsoft.com/office/word/2010/wordml" wp14:textId="77777777">
+        <w:tc>
+          <w:tcPr>
+            <w:tcW w:w="1812" w:type="dxa"/>
+          </w:tcPr>
+          <w:p wp14:textId="77777777">
             <w:r>
               <w:t>Woonplaats</w:t>
             </w:r>
@@ -438,7 +446,7 @@
           <w:tcPr>
             <w:tcW w:w="1812" w:type="dxa"/>
           </w:tcPr>
-          <w:p>
+          <w:p wp14:textId="77777777">
             <w:r>
               <w:t>vrij</w:t>
             </w:r>
@@ -448,27 +456,27 @@
           <w:tcPr>
             <w:tcW w:w="1812" w:type="dxa"/>
           </w:tcPr>
-          <w:p/>
-        </w:tc>
-        <w:tc>
-          <w:tcPr>
-            <w:tcW w:w="1813" w:type="dxa"/>
-          </w:tcPr>
-          <w:p/>
-        </w:tc>
-        <w:tc>
-          <w:tcPr>
-            <w:tcW w:w="1813" w:type="dxa"/>
-          </w:tcPr>
-          <w:p/>
+          <w:p wp14:textId="77777777"/>
+        </w:tc>
+        <w:tc>
+          <w:tcPr>
+            <w:tcW w:w="1813" w:type="dxa"/>
+          </w:tcPr>
+          <w:p wp14:textId="77777777"/>
+        </w:tc>
+        <w:tc>
+          <w:tcPr>
+            <w:tcW w:w="1813" w:type="dxa"/>
+          </w:tcPr>
+          <w:p wp14:textId="77777777"/>
         </w:tc>
       </w:tr>
-      <w:tr>
-        <w:tc>
-          <w:tcPr>
-            <w:tcW w:w="1812" w:type="dxa"/>
-          </w:tcPr>
-          <w:p>
+      <w:tr xmlns:wp14="http://schemas.microsoft.com/office/word/2010/wordml" wp14:textId="77777777">
+        <w:tc>
+          <w:tcPr>
+            <w:tcW w:w="1812" w:type="dxa"/>
+          </w:tcPr>
+          <w:p wp14:textId="77777777">
             <w:r>
               <w:t>BSN</w:t>
             </w:r>
@@ -478,7 +486,7 @@
           <w:tcPr>
             <w:tcW w:w="1812" w:type="dxa"/>
           </w:tcPr>
-          <w:p>
+          <w:p wp14:textId="77777777">
             <w:r>
               <w:t>8 of 9 cijfers</w:t>
             </w:r>
@@ -488,27 +496,27 @@
           <w:tcPr>
             <w:tcW w:w="1812" w:type="dxa"/>
           </w:tcPr>
-          <w:p/>
-        </w:tc>
-        <w:tc>
-          <w:tcPr>
-            <w:tcW w:w="1813" w:type="dxa"/>
-          </w:tcPr>
-          <w:p/>
-        </w:tc>
-        <w:tc>
-          <w:tcPr>
-            <w:tcW w:w="1813" w:type="dxa"/>
-          </w:tcPr>
-          <w:p/>
+          <w:p wp14:textId="77777777"/>
+        </w:tc>
+        <w:tc>
+          <w:tcPr>
+            <w:tcW w:w="1813" w:type="dxa"/>
+          </w:tcPr>
+          <w:p wp14:textId="77777777"/>
+        </w:tc>
+        <w:tc>
+          <w:tcPr>
+            <w:tcW w:w="1813" w:type="dxa"/>
+          </w:tcPr>
+          <w:p wp14:textId="77777777"/>
         </w:tc>
       </w:tr>
-      <w:tr>
-        <w:tc>
-          <w:tcPr>
-            <w:tcW w:w="1812" w:type="dxa"/>
-          </w:tcPr>
-          <w:p>
+      <w:tr xmlns:wp14="http://schemas.microsoft.com/office/word/2010/wordml" wp14:textId="77777777">
+        <w:tc>
+          <w:tcPr>
+            <w:tcW w:w="1812" w:type="dxa"/>
+          </w:tcPr>
+          <w:p wp14:textId="77777777">
             <w:r>
               <w:t>Gebruikersnaam</w:t>
             </w:r>
@@ -518,7 +526,7 @@
           <w:tcPr>
             <w:tcW w:w="1812" w:type="dxa"/>
           </w:tcPr>
-          <w:p>
+          <w:p wp14:textId="77777777">
             <w:r>
               <w:t>min 8 karakters</w:t>
             </w:r>
@@ -528,27 +536,27 @@
           <w:tcPr>
             <w:tcW w:w="1812" w:type="dxa"/>
           </w:tcPr>
-          <w:p/>
-        </w:tc>
-        <w:tc>
-          <w:tcPr>
-            <w:tcW w:w="1813" w:type="dxa"/>
-          </w:tcPr>
-          <w:p/>
-        </w:tc>
-        <w:tc>
-          <w:tcPr>
-            <w:tcW w:w="1813" w:type="dxa"/>
-          </w:tcPr>
-          <w:p/>
+          <w:p wp14:textId="77777777"/>
+        </w:tc>
+        <w:tc>
+          <w:tcPr>
+            <w:tcW w:w="1813" w:type="dxa"/>
+          </w:tcPr>
+          <w:p wp14:textId="77777777"/>
+        </w:tc>
+        <w:tc>
+          <w:tcPr>
+            <w:tcW w:w="1813" w:type="dxa"/>
+          </w:tcPr>
+          <w:p wp14:textId="77777777"/>
         </w:tc>
       </w:tr>
-      <w:tr>
-        <w:tc>
-          <w:tcPr>
-            <w:tcW w:w="1812" w:type="dxa"/>
-          </w:tcPr>
-          <w:p>
+      <w:tr xmlns:wp14="http://schemas.microsoft.com/office/word/2010/wordml" wp14:textId="77777777">
+        <w:tc>
+          <w:tcPr>
+            <w:tcW w:w="1812" w:type="dxa"/>
+          </w:tcPr>
+          <w:p wp14:textId="77777777">
             <w:r>
               <w:t>Wachtwoord</w:t>
             </w:r>
@@ -558,7 +566,7 @@
           <w:tcPr>
             <w:tcW w:w="1812" w:type="dxa"/>
           </w:tcPr>
-          <w:p>
+          <w:p wp14:textId="77777777">
             <w:r>
               <w:t>min 8 karakters</w:t>
             </w:r>
@@ -568,25 +576,26 @@
           <w:tcPr>
             <w:tcW w:w="1812" w:type="dxa"/>
           </w:tcPr>
-          <w:p/>
-        </w:tc>
-        <w:tc>
-          <w:tcPr>
-            <w:tcW w:w="1813" w:type="dxa"/>
-          </w:tcPr>
-          <w:p/>
-        </w:tc>
-        <w:tc>
-          <w:tcPr>
-            <w:tcW w:w="1813" w:type="dxa"/>
-          </w:tcPr>
-          <w:p/>
+          <w:p wp14:textId="77777777"/>
+        </w:tc>
+        <w:tc>
+          <w:tcPr>
+            <w:tcW w:w="1813" w:type="dxa"/>
+          </w:tcPr>
+          <w:p wp14:textId="77777777"/>
+        </w:tc>
+        <w:tc>
+          <w:tcPr>
+            <w:tcW w:w="1813" w:type="dxa"/>
+          </w:tcPr>
+          <w:p wp14:textId="77777777"/>
         </w:tc>
       </w:tr>
     </w:tbl>
-    <w:p/>
-    <w:p>
+    <w:p xmlns:wp14="http://schemas.microsoft.com/office/word/2010/wordml" wp14:textId="77777777"/>
+    <w:p xmlns:wp14="http://schemas.microsoft.com/office/word/2010/wordml" wp14:textId="0C709236">
       <w:pPr>
+        <w:pStyle w:val="Normal"/>
         <w:rPr>
           <w:lang w:val="en-US"/>
         </w:rPr>
@@ -634,21 +643,15 @@
         <w:t>:</w:t>
       </w:r>
       <w:r>
-        <w:rPr>
-          <w:lang w:val="en-US"/>
-        </w:rPr>
         <w:br/>
       </w:r>
       <w:r>
         <w:rPr>
           <w:lang w:val="en-US"/>
         </w:rPr>
-        <w:t>return: 201 of 200</w:t>
-      </w:r>
-      <w:r>
-        <w:rPr>
-          <w:lang w:val="en-US"/>
-        </w:rPr>
+        <w:t>return: 201</w:t>
+      </w:r>
+      <w:r>
         <w:br/>
       </w:r>
       <w:r>
@@ -663,249 +666,365 @@
         </w:rPr>
         <w:t>miw-team-2.nl:8080/</w:t>
       </w:r>
+      <w:proofErr w:type="gramStart"/>
+      <w:r>
+        <w:rPr/>
+        <w:t>register</w:t>
+      </w:r>
+      <w:proofErr w:type="gramEnd"/>
+    </w:p>
+    <w:p xmlns:wp14="http://schemas.microsoft.com/office/word/2010/wordml" wp14:textId="77777777">
+      <w:pPr>
+        <w:rPr>
+          <w:lang w:val="en-US"/>
+        </w:rPr>
+      </w:pPr>
+    </w:p>
+    <w:p xmlns:wp14="http://schemas.microsoft.com/office/word/2010/wordml" wp14:textId="6DC9603E">
+      <w:pPr>
+        <w:pStyle w:val="Normal"/>
+      </w:pPr>
+      <w:r>
+        <w:rPr/>
+        <w:t>bij onvolledige gegevens</w:t>
+      </w:r>
+      <w:r>
+        <w:rPr/>
+        <w:t xml:space="preserve"> of niet conform de voorwaarden</w:t>
+      </w:r>
+      <w:r>
+        <w:rPr/>
+        <w:t>:</w:t>
+      </w:r>
+      <w:r>
+        <w:br/>
+      </w:r>
+      <w:r>
+        <w:rPr/>
+        <w:t>return: 422</w:t>
+      </w:r>
+      <w:r>
+        <w:br/>
+      </w:r>
+      <w:r>
+        <w:rPr/>
+        <w:t>end point:</w:t>
+      </w:r>
+      <w:r>
+        <w:rPr/>
+        <w:t xml:space="preserve"> </w:t>
+      </w:r>
+      <w:r>
+        <w:rPr/>
+        <w:t>miw-team-2.nl:8080/</w:t>
+      </w:r>
+      <w:r>
+        <w:rPr/>
+        <w:t>register</w:t>
+      </w:r>
+    </w:p>
+    <w:p xmlns:wp14="http://schemas.microsoft.com/office/word/2010/wordml" wp14:textId="77777777"/>
+    <w:p xmlns:wp14="http://schemas.microsoft.com/office/word/2010/wordml" wp14:textId="77777777">
+      <w:r>
+        <w:br w:type="page"/>
+      </w:r>
+    </w:p>
+    <w:p xmlns:wp14="http://schemas.microsoft.com/office/word/2010/wordml" wp14:textId="77777777"/>
+    <w:p xmlns:wp14="http://schemas.microsoft.com/office/word/2010/wordml" wp14:textId="77777777">
+      <w:pPr>
+        <w:rPr>
+          <w:b/>
+          <w:lang w:val="en-US"/>
+        </w:rPr>
+      </w:pPr>
+      <w:r>
+        <w:rPr>
+          <w:b/>
+        </w:rPr>
+        <w:t>UserInterface Use</w:t>
+      </w:r>
+      <w:r>
+        <w:rPr>
+          <w:b/>
+          <w:lang w:val="en-US"/>
+        </w:rPr>
+        <w:t>Case 2</w:t>
+      </w:r>
+    </w:p>
+    <w:p xmlns:wp14="http://schemas.microsoft.com/office/word/2010/wordml" wp14:textId="77777777">
+      <w:pPr>
+        <w:rPr>
+          <w:lang w:val="en-US"/>
+        </w:rPr>
+      </w:pPr>
+    </w:p>
+    <w:p xmlns:wp14="http://schemas.microsoft.com/office/word/2010/wordml" wp14:textId="77777777">
+      <w:pPr>
+        <w:rPr>
+          <w:b/>
+          <w:lang w:val="en-US"/>
+        </w:rPr>
+      </w:pPr>
       <w:proofErr w:type="spellStart"/>
       <w:r>
         <w:rPr>
-          <w:lang w:val="en-US"/>
-        </w:rPr>
-        <w:t>inlogscherm</w:t>
+          <w:b/>
+          <w:lang w:val="en-US"/>
+        </w:rPr>
+        <w:t>Inloggen</w:t>
       </w:r>
       <w:proofErr w:type="spellEnd"/>
     </w:p>
-    <w:p>
+    <w:p xmlns:wp14="http://schemas.microsoft.com/office/word/2010/wordml" wp14:textId="1CF216DF">
+      <w:pPr>
+        <w:pStyle w:val="Normal"/>
+      </w:pPr>
+      <w:r>
+        <w:rPr/>
+        <w:t xml:space="preserve">POST </w:t>
+      </w:r>
+      <w:r>
+        <w:rPr/>
+        <w:t>miw-team-2.nl:8080/</w:t>
+      </w:r>
+      <w:r>
+        <w:rPr/>
+        <w:t>register</w:t>
+      </w:r>
+    </w:p>
+    <w:p xmlns:wp14="http://schemas.microsoft.com/office/word/2010/wordml" wp14:textId="40314DBC">
+      <w:r>
+        <w:rPr/>
+        <w:t xml:space="preserve">correcte combinatie </w:t>
+      </w:r>
+      <w:r>
+        <w:rPr/>
+        <w:t>gebruikersnaam+wachtwoord</w:t>
+      </w:r>
+      <w:r>
+        <w:br/>
+      </w:r>
+      <w:proofErr w:type="gramStart"/>
+      <w:r>
+        <w:rPr/>
+        <w:t>return</w:t>
+      </w:r>
+      <w:proofErr w:type="gramEnd"/>
+      <w:r>
+        <w:rPr/>
+        <w:t xml:space="preserve">: </w:t>
+      </w:r>
+      <w:r>
+        <w:rPr/>
+        <w:t>201</w:t>
+      </w:r>
+      <w:r>
+        <w:rPr/>
+        <w:t xml:space="preserve"> </w:t>
+      </w:r>
+      <w:r>
+        <w:rPr/>
+        <w:t>+</w:t>
+      </w:r>
+      <w:r>
+        <w:rPr/>
+        <w:t xml:space="preserve"> token </w:t>
+      </w:r>
+      <w:bookmarkStart w:name="_GoBack" w:id="0"/>
+      <w:bookmarkEnd w:id="0"/>
+      <w:r>
+        <w:br/>
+      </w:r>
+      <w:r>
+        <w:rPr>
+          <w:lang w:val="en-US"/>
+        </w:rPr>
+        <w:t>end point:</w:t>
+      </w:r>
+      <w:r>
+        <w:rPr>
+          <w:lang w:val="en-US"/>
+        </w:rPr>
+        <w:t xml:space="preserve"> </w:t>
+      </w:r>
+      <w:r>
+        <w:rPr/>
+        <w:t>miw-team-2.nl:8080/dashboard</w:t>
+      </w:r>
+    </w:p>
+    <w:p xmlns:wp14="http://schemas.microsoft.com/office/word/2010/wordml" wp14:textId="77777777"/>
+    <w:p xmlns:wp14="http://schemas.microsoft.com/office/word/2010/wordml" wp14:textId="77777777"/>
+    <w:p xmlns:wp14="http://schemas.microsoft.com/office/word/2010/wordml" wp14:textId="64897345">
+      <w:r>
+        <w:rPr/>
+        <w:t>G</w:t>
+      </w:r>
+      <w:r>
+        <w:rPr/>
+        <w:t>ebruikersnaam</w:t>
+      </w:r>
+      <w:r>
+        <w:rPr/>
+        <w:t xml:space="preserve"> </w:t>
+      </w:r>
+      <w:r>
+        <w:rPr/>
+        <w:t>+</w:t>
+      </w:r>
+      <w:r>
+        <w:rPr/>
+        <w:t xml:space="preserve"> verkeerd </w:t>
+      </w:r>
+      <w:r>
+        <w:rPr/>
+        <w:t>wachtwoord</w:t>
+      </w:r>
+      <w:r>
+        <w:rPr/>
+        <w:t xml:space="preserve"> </w:t>
+      </w:r>
+      <w:r>
+        <w:br/>
+      </w:r>
+      <w:r>
+        <w:rPr/>
+        <w:t>onbekende gebruikersnaam</w:t>
+      </w:r>
+      <w:r>
+        <w:rPr/>
+        <w:t xml:space="preserve"> </w:t>
+      </w:r>
+      <w:r>
+        <w:rPr/>
+        <w:t>+ wachtwoord</w:t>
+      </w:r>
+      <w:r>
+        <w:br/>
+      </w:r>
+      <w:r>
+        <w:rPr/>
+        <w:t>lege gebruikersnaam</w:t>
+      </w:r>
+      <w:r>
+        <w:rPr/>
+        <w:t xml:space="preserve"> </w:t>
+      </w:r>
+      <w:r>
+        <w:rPr/>
+        <w:t>+ leeg wachtwoord</w:t>
+      </w:r>
+    </w:p>
+    <w:p xmlns:wp14="http://schemas.microsoft.com/office/word/2010/wordml" wp14:textId="3008AE2F">
+      <w:pPr>
+        <w:pStyle w:val="Normal"/>
+        <w:rPr>
+          <w:lang w:val="en-US"/>
+        </w:rPr>
+      </w:pPr>
+      <w:r>
+        <w:rPr>
+          <w:lang w:val="en-US"/>
+        </w:rPr>
+        <w:t>return: 401</w:t>
+      </w:r>
+      <w:r>
+        <w:rPr>
+          <w:lang w:val="en-US"/>
+        </w:rPr>
+        <w:t xml:space="preserve"> + </w:t>
+      </w:r>
+      <w:proofErr w:type="spellStart"/>
+      <w:r>
+        <w:rPr>
+          <w:lang w:val="en-US"/>
+        </w:rPr>
+        <w:t>combinatie</w:t>
+      </w:r>
+      <w:proofErr w:type="spellEnd"/>
+      <w:r>
+        <w:rPr>
+          <w:lang w:val="en-US"/>
+        </w:rPr>
+        <w:t xml:space="preserve"> </w:t>
+      </w:r>
+      <w:proofErr w:type="spellStart"/>
+      <w:r>
+        <w:rPr>
+          <w:lang w:val="en-US"/>
+        </w:rPr>
+        <w:t>gebruikersnaam</w:t>
+      </w:r>
+      <w:proofErr w:type="spellEnd"/>
+      <w:r>
+        <w:rPr>
+          <w:lang w:val="en-US"/>
+        </w:rPr>
+        <w:t xml:space="preserve"> </w:t>
+      </w:r>
+      <w:proofErr w:type="spellStart"/>
+      <w:r>
+        <w:rPr>
+          <w:lang w:val="en-US"/>
+        </w:rPr>
+        <w:t>en</w:t>
+      </w:r>
+      <w:proofErr w:type="spellEnd"/>
+      <w:r>
+        <w:rPr>
+          <w:lang w:val="en-US"/>
+        </w:rPr>
+        <w:t xml:space="preserve"> wachtwoord onbekend</w:t>
+      </w:r>
+      <w:r>
+        <w:br/>
+      </w:r>
+      <w:r>
+        <w:rPr>
+          <w:lang w:val="en-US"/>
+        </w:rPr>
+        <w:t>end point:</w:t>
+      </w:r>
+      <w:r>
+        <w:rPr>
+          <w:lang w:val="en-US"/>
+        </w:rPr>
+        <w:t xml:space="preserve"> </w:t>
+      </w:r>
+      <w:r>
+        <w:rPr>
+          <w:lang w:val="en-US"/>
+        </w:rPr>
+        <w:t>miw-team-2.nl:8080/</w:t>
+      </w:r>
+      <w:proofErr w:type="gramStart"/>
+      <w:r>
+        <w:rPr/>
+        <w:t>register</w:t>
+      </w:r>
+      <w:proofErr w:type="gramEnd"/>
+    </w:p>
+    <w:p xmlns:wp14="http://schemas.microsoft.com/office/word/2010/wordml" wp14:textId="77777777">
       <w:pPr>
         <w:rPr>
           <w:lang w:val="en-US"/>
         </w:rPr>
       </w:pPr>
     </w:p>
-    <w:p>
-      <w:r>
-        <w:t>bij onvolledige gegevens</w:t>
-      </w:r>
-      <w:r>
-        <w:t xml:space="preserve"> of niet conform de voorwaarden</w:t>
-      </w:r>
-      <w:r>
-        <w:t>:</w:t>
-      </w:r>
-      <w:r>
-        <w:br/>
-      </w:r>
-      <w:r>
-        <w:t>return: 422</w:t>
-      </w:r>
-      <w:r>
-        <w:br/>
-      </w:r>
-      <w:r>
-        <w:t>end point:</w:t>
-      </w:r>
-      <w:r>
-        <w:t xml:space="preserve"> </w:t>
-      </w:r>
-      <w:r>
-        <w:t>miw-team-2.nl:8080/inlogscherm</w:t>
-      </w:r>
-    </w:p>
-    <w:p/>
-    <w:p>
-      <w:r>
-        <w:br w:type="page"/>
-      </w:r>
-    </w:p>
-    <w:p/>
-    <w:p>
-      <w:pPr>
-        <w:rPr>
-          <w:b/>
-          <w:lang w:val="en-US"/>
-        </w:rPr>
-      </w:pPr>
-      <w:r>
-        <w:rPr>
-          <w:b/>
-        </w:rPr>
-        <w:t>UserInterface Use</w:t>
-      </w:r>
-      <w:r>
-        <w:rPr>
-          <w:b/>
-          <w:lang w:val="en-US"/>
-        </w:rPr>
-        <w:t>Case 2</w:t>
-      </w:r>
-    </w:p>
-    <w:p>
+    <w:p xmlns:wp14="http://schemas.microsoft.com/office/word/2010/wordml" wp14:textId="77777777">
       <w:pPr>
         <w:rPr>
           <w:lang w:val="en-US"/>
         </w:rPr>
       </w:pPr>
     </w:p>
-    <w:p>
-      <w:pPr>
-        <w:rPr>
-          <w:b/>
-          <w:lang w:val="en-US"/>
-        </w:rPr>
-      </w:pPr>
-      <w:proofErr w:type="spellStart"/>
-      <w:r>
-        <w:rPr>
-          <w:b/>
-          <w:lang w:val="en-US"/>
-        </w:rPr>
-        <w:t>Inloggen</w:t>
-      </w:r>
-      <w:proofErr w:type="spellEnd"/>
-    </w:p>
-    <w:p>
-      <w:r>
-        <w:t>GET</w:t>
-      </w:r>
-      <w:r>
-        <w:t xml:space="preserve"> miw-team-2.nl:8080/inlogscherm</w:t>
-      </w:r>
-    </w:p>
-    <w:p>
-      <w:r>
-        <w:t xml:space="preserve">correcte combinatie </w:t>
-      </w:r>
-      <w:r>
-        <w:t>gebruikersnaam+wachtwoord</w:t>
-      </w:r>
-      <w:r>
-        <w:br/>
-      </w:r>
-      <w:r>
-        <w:t>return: 201 of 200</w:t>
-      </w:r>
-      <w:r>
-        <w:t xml:space="preserve"> + token </w:t>
-      </w:r>
-      <w:bookmarkStart w:id="0" w:name="_GoBack"/>
-      <w:bookmarkEnd w:id="0"/>
-      <w:r>
-        <w:br/>
-      </w:r>
-      <w:r>
-        <w:rPr>
-          <w:lang w:val="en-US"/>
-        </w:rPr>
-        <w:t>end point:</w:t>
-      </w:r>
-      <w:r>
-        <w:rPr>
-          <w:lang w:val="en-US"/>
-        </w:rPr>
-        <w:t xml:space="preserve"> </w:t>
-      </w:r>
-      <w:r>
-        <w:t>miw-team-2.nl:8080/dashboard</w:t>
-      </w:r>
-    </w:p>
-    <w:p/>
-    <w:p/>
-    <w:p>
-      <w:r>
-        <w:t>gebruikersnaam+</w:t>
-      </w:r>
-      <w:r>
-        <w:t xml:space="preserve"> verkeerd </w:t>
-      </w:r>
-      <w:r>
-        <w:t>wachtwoord</w:t>
-      </w:r>
-      <w:r>
-        <w:t xml:space="preserve"> </w:t>
-      </w:r>
-      <w:r>
-        <w:br/>
-      </w:r>
-      <w:r>
-        <w:t>onbekende gebruikersnaam+ wachtwoord</w:t>
-      </w:r>
-      <w:r>
-        <w:br/>
-      </w:r>
-      <w:r>
-        <w:t>lege gebruikersnaam+ leeg wachtwoord</w:t>
-      </w:r>
-    </w:p>
-    <w:p>
-      <w:pPr>
-        <w:rPr>
-          <w:lang w:val="en-US"/>
-        </w:rPr>
-      </w:pPr>
-      <w:r>
-        <w:rPr>
-          <w:lang w:val="en-US"/>
-        </w:rPr>
-        <w:t>return: 401</w:t>
-      </w:r>
-      <w:r>
-        <w:rPr>
-          <w:lang w:val="en-US"/>
-        </w:rPr>
-        <w:br/>
-      </w:r>
-      <w:r>
-        <w:rPr>
-          <w:lang w:val="en-US"/>
-        </w:rPr>
-        <w:t>end point:</w:t>
-      </w:r>
-      <w:r>
-        <w:rPr>
-          <w:lang w:val="en-US"/>
-        </w:rPr>
-        <w:t xml:space="preserve"> </w:t>
-      </w:r>
-      <w:r>
-        <w:rPr>
-          <w:lang w:val="en-US"/>
-        </w:rPr>
-        <w:t>miw-team-2.nl:8080/</w:t>
-      </w:r>
-      <w:proofErr w:type="spellStart"/>
-      <w:r>
-        <w:rPr>
-          <w:lang w:val="en-US"/>
-        </w:rPr>
-        <w:t>inlogscherm</w:t>
-      </w:r>
-      <w:proofErr w:type="spellEnd"/>
-      <w:r>
-        <w:rPr>
-          <w:lang w:val="en-US"/>
-        </w:rPr>
-        <w:t xml:space="preserve"> </w:t>
-      </w:r>
-    </w:p>
-    <w:p>
+    <w:p xmlns:wp14="http://schemas.microsoft.com/office/word/2010/wordml" wp14:textId="77777777">
       <w:pPr>
         <w:rPr>
           <w:lang w:val="en-US"/>
         </w:rPr>
       </w:pPr>
     </w:p>
-    <w:p>
-      <w:pPr>
-        <w:rPr>
-          <w:lang w:val="en-US"/>
-        </w:rPr>
-      </w:pPr>
-    </w:p>
-    <w:p>
-      <w:pPr>
-        <w:rPr>
-          <w:lang w:val="en-US"/>
-        </w:rPr>
-      </w:pPr>
-    </w:p>
-    <w:p>
+    <w:p xmlns:wp14="http://schemas.microsoft.com/office/word/2010/wordml" wp14:textId="77777777">
       <w:pPr>
         <w:rPr>
           <w:lang w:val="en-US"/>
@@ -913,7 +1032,7 @@
       </w:pPr>
     </w:p>
     <w:sectPr>
-      <w:pgSz w:w="11906" w:h="16838"/>
+      <w:pgSz w:w="11906" w:h="16838" w:orient="portrait"/>
       <w:pgMar w:top="1417" w:right="1417" w:bottom="1417" w:left="1417" w:header="708" w:footer="708" w:gutter="0"/>
       <w:cols w:space="708"/>
       <w:docGrid w:linePitch="360"/>
@@ -923,11 +1042,11 @@
 </file>
 
 <file path=word/styles.xml><?xml version="1.0" encoding="utf-8"?>
-<w:styles xmlns:mc="http://schemas.openxmlformats.org/markup-compatibility/2006" xmlns:r="http://schemas.openxmlformats.org/officeDocument/2006/relationships" xmlns:w="http://schemas.openxmlformats.org/wordprocessingml/2006/main" xmlns:w14="http://schemas.microsoft.com/office/word/2010/wordml" xmlns:w15="http://schemas.microsoft.com/office/word/2012/wordml" xmlns:w16se="http://schemas.microsoft.com/office/word/2015/wordml/symex" mc:Ignorable="w14 w15 w16se">
+<w:styles xmlns:wp14="http://schemas.microsoft.com/office/word/2010/wordprocessingDrawing" xmlns:mc="http://schemas.openxmlformats.org/markup-compatibility/2006" xmlns:r="http://schemas.openxmlformats.org/officeDocument/2006/relationships" xmlns:w="http://schemas.openxmlformats.org/wordprocessingml/2006/main" xmlns:w14="http://schemas.microsoft.com/office/word/2010/wordml" xmlns:w15="http://schemas.microsoft.com/office/word/2012/wordml" xmlns:w16se="http://schemas.microsoft.com/office/word/2015/wordml/symex" mc:Ignorable="w14 w15 w16se wp14">
   <w:docDefaults>
     <w:rPrDefault>
       <w:rPr>
-        <w:rFonts w:asciiTheme="minorHAnsi" w:eastAsiaTheme="minorHAnsi" w:hAnsiTheme="minorHAnsi" w:cstheme="minorBidi"/>
+        <w:rFonts w:asciiTheme="minorHAnsi" w:hAnsiTheme="minorHAnsi" w:eastAsiaTheme="minorHAnsi" w:cstheme="minorBidi"/>
         <w:sz w:val="22"/>
         <w:szCs w:val="22"/>
         <w:lang w:val="nl-NL" w:eastAsia="en-US" w:bidi="ar-SA"/>
@@ -942,14 +1061,14 @@
   <w:latentStyles w:defLockedState="0" w:defUIPriority="99" w:defSemiHidden="0" w:defUnhideWhenUsed="0" w:defQFormat="0" w:count="371">
     <w:lsdException w:name="Normal" w:uiPriority="0" w:qFormat="1"/>
     <w:lsdException w:name="heading 1" w:uiPriority="9" w:qFormat="1"/>
-    <w:lsdException w:name="heading 2" w:semiHidden="1" w:uiPriority="9" w:unhideWhenUsed="1" w:qFormat="1"/>
-    <w:lsdException w:name="heading 3" w:semiHidden="1" w:uiPriority="9" w:unhideWhenUsed="1" w:qFormat="1"/>
-    <w:lsdException w:name="heading 4" w:semiHidden="1" w:uiPriority="9" w:unhideWhenUsed="1" w:qFormat="1"/>
-    <w:lsdException w:name="heading 5" w:semiHidden="1" w:uiPriority="9" w:unhideWhenUsed="1" w:qFormat="1"/>
-    <w:lsdException w:name="heading 6" w:semiHidden="1" w:uiPriority="9" w:unhideWhenUsed="1" w:qFormat="1"/>
-    <w:lsdException w:name="heading 7" w:semiHidden="1" w:uiPriority="9" w:unhideWhenUsed="1" w:qFormat="1"/>
-    <w:lsdException w:name="heading 8" w:semiHidden="1" w:uiPriority="9" w:unhideWhenUsed="1" w:qFormat="1"/>
-    <w:lsdException w:name="heading 9" w:semiHidden="1" w:uiPriority="9" w:unhideWhenUsed="1" w:qFormat="1"/>
+    <w:lsdException w:name="heading 2" w:uiPriority="9" w:semiHidden="1" w:unhideWhenUsed="1" w:qFormat="1"/>
+    <w:lsdException w:name="heading 3" w:uiPriority="9" w:semiHidden="1" w:unhideWhenUsed="1" w:qFormat="1"/>
+    <w:lsdException w:name="heading 4" w:uiPriority="9" w:semiHidden="1" w:unhideWhenUsed="1" w:qFormat="1"/>
+    <w:lsdException w:name="heading 5" w:uiPriority="9" w:semiHidden="1" w:unhideWhenUsed="1" w:qFormat="1"/>
+    <w:lsdException w:name="heading 6" w:uiPriority="9" w:semiHidden="1" w:unhideWhenUsed="1" w:qFormat="1"/>
+    <w:lsdException w:name="heading 7" w:uiPriority="9" w:semiHidden="1" w:unhideWhenUsed="1" w:qFormat="1"/>
+    <w:lsdException w:name="heading 8" w:uiPriority="9" w:semiHidden="1" w:unhideWhenUsed="1" w:qFormat="1"/>
+    <w:lsdException w:name="heading 9" w:uiPriority="9" w:semiHidden="1" w:unhideWhenUsed="1" w:qFormat="1"/>
     <w:lsdException w:name="index 1" w:semiHidden="1" w:unhideWhenUsed="1"/>
     <w:lsdException w:name="index 2" w:semiHidden="1" w:unhideWhenUsed="1"/>
     <w:lsdException w:name="index 3" w:semiHidden="1" w:unhideWhenUsed="1"/>
@@ -959,22 +1078,22 @@
     <w:lsdException w:name="index 7" w:semiHidden="1" w:unhideWhenUsed="1"/>
     <w:lsdException w:name="index 8" w:semiHidden="1" w:unhideWhenUsed="1"/>
     <w:lsdException w:name="index 9" w:semiHidden="1" w:unhideWhenUsed="1"/>
-    <w:lsdException w:name="toc 1" w:semiHidden="1" w:uiPriority="39" w:unhideWhenUsed="1"/>
-    <w:lsdException w:name="toc 2" w:semiHidden="1" w:uiPriority="39" w:unhideWhenUsed="1"/>
-    <w:lsdException w:name="toc 3" w:semiHidden="1" w:uiPriority="39" w:unhideWhenUsed="1"/>
-    <w:lsdException w:name="toc 4" w:semiHidden="1" w:uiPriority="39" w:unhideWhenUsed="1"/>
-    <w:lsdException w:name="toc 5" w:semiHidden="1" w:uiPriority="39" w:unhideWhenUsed="1"/>
-    <w:lsdException w:name="toc 6" w:semiHidden="1" w:uiPriority="39" w:unhideWhenUsed="1"/>
-    <w:lsdException w:name="toc 7" w:semiHidden="1" w:uiPriority="39" w:unhideWhenUsed="1"/>
-    <w:lsdException w:name="toc 8" w:semiHidden="1" w:uiPriority="39" w:unhideWhenUsed="1"/>
-    <w:lsdException w:name="toc 9" w:semiHidden="1" w:uiPriority="39" w:unhideWhenUsed="1"/>
+    <w:lsdException w:name="toc 1" w:uiPriority="39" w:semiHidden="1" w:unhideWhenUsed="1"/>
+    <w:lsdException w:name="toc 2" w:uiPriority="39" w:semiHidden="1" w:unhideWhenUsed="1"/>
+    <w:lsdException w:name="toc 3" w:uiPriority="39" w:semiHidden="1" w:unhideWhenUsed="1"/>
+    <w:lsdException w:name="toc 4" w:uiPriority="39" w:semiHidden="1" w:unhideWhenUsed="1"/>
+    <w:lsdException w:name="toc 5" w:uiPriority="39" w:semiHidden="1" w:unhideWhenUsed="1"/>
+    <w:lsdException w:name="toc 6" w:uiPriority="39" w:semiHidden="1" w:unhideWhenUsed="1"/>
+    <w:lsdException w:name="toc 7" w:uiPriority="39" w:semiHidden="1" w:unhideWhenUsed="1"/>
+    <w:lsdException w:name="toc 8" w:uiPriority="39" w:semiHidden="1" w:unhideWhenUsed="1"/>
+    <w:lsdException w:name="toc 9" w:uiPriority="39" w:semiHidden="1" w:unhideWhenUsed="1"/>
     <w:lsdException w:name="Normal Indent" w:semiHidden="1" w:unhideWhenUsed="1"/>
     <w:lsdException w:name="footnote text" w:semiHidden="1" w:unhideWhenUsed="1"/>
     <w:lsdException w:name="annotation text" w:semiHidden="1" w:unhideWhenUsed="1"/>
     <w:lsdException w:name="header" w:semiHidden="1" w:unhideWhenUsed="1"/>
     <w:lsdException w:name="footer" w:semiHidden="1" w:unhideWhenUsed="1"/>
     <w:lsdException w:name="index heading" w:semiHidden="1" w:unhideWhenUsed="1"/>
-    <w:lsdException w:name="caption" w:semiHidden="1" w:uiPriority="35" w:unhideWhenUsed="1" w:qFormat="1"/>
+    <w:lsdException w:name="caption" w:uiPriority="35" w:semiHidden="1" w:unhideWhenUsed="1" w:qFormat="1"/>
     <w:lsdException w:name="table of figures" w:semiHidden="1" w:unhideWhenUsed="1"/>
     <w:lsdException w:name="envelope address" w:semiHidden="1" w:unhideWhenUsed="1"/>
     <w:lsdException w:name="envelope return" w:semiHidden="1" w:unhideWhenUsed="1"/>
@@ -1005,7 +1124,7 @@
     <w:lsdException w:name="Title" w:uiPriority="10" w:qFormat="1"/>
     <w:lsdException w:name="Closing" w:semiHidden="1" w:unhideWhenUsed="1"/>
     <w:lsdException w:name="Signature" w:semiHidden="1" w:unhideWhenUsed="1"/>
-    <w:lsdException w:name="Default Paragraph Font" w:semiHidden="1" w:uiPriority="1" w:unhideWhenUsed="1"/>
+    <w:lsdException w:name="Default Paragraph Font" w:uiPriority="1" w:semiHidden="1" w:unhideWhenUsed="1"/>
     <w:lsdException w:name="Body Text" w:semiHidden="1" w:unhideWhenUsed="1"/>
     <w:lsdException w:name="Body Text Indent" w:semiHidden="1" w:unhideWhenUsed="1"/>
     <w:lsdException w:name="List Continue" w:semiHidden="1" w:unhideWhenUsed="1"/>
@@ -1205,8 +1324,8 @@
     <w:lsdException w:name="Subtle Reference" w:uiPriority="31" w:qFormat="1"/>
     <w:lsdException w:name="Intense Reference" w:uiPriority="32" w:qFormat="1"/>
     <w:lsdException w:name="Book Title" w:uiPriority="33" w:qFormat="1"/>
-    <w:lsdException w:name="Bibliography" w:semiHidden="1" w:uiPriority="37" w:unhideWhenUsed="1"/>
-    <w:lsdException w:name="TOC Heading" w:semiHidden="1" w:uiPriority="39" w:unhideWhenUsed="1" w:qFormat="1"/>
+    <w:lsdException w:name="Bibliography" w:uiPriority="37" w:semiHidden="1" w:unhideWhenUsed="1"/>
+    <w:lsdException w:name="TOC Heading" w:uiPriority="39" w:semiHidden="1" w:unhideWhenUsed="1" w:qFormat="1"/>
     <w:lsdException w:name="Plain Table 1" w:uiPriority="41"/>
     <w:lsdException w:name="Plain Table 2" w:uiPriority="42"/>
     <w:lsdException w:name="Plain Table 3" w:uiPriority="43"/>
@@ -1312,7 +1431,7 @@
     <w:lsdException w:name="List Table 6 Colorful Accent 6" w:uiPriority="51"/>
     <w:lsdException w:name="List Table 7 Colorful Accent 6" w:uiPriority="52"/>
   </w:latentStyles>
-  <w:style w:type="paragraph" w:default="1" w:styleId="Normal">
+  <w:style w:type="paragraph" w:styleId="Normal" w:default="1">
     <w:name w:val="Normal"/>
     <w:qFormat/>
     <w:rsid w:val="00BA53DA"/>
@@ -1332,7 +1451,7 @@
       <w:outlineLvl w:val="0"/>
     </w:pPr>
     <w:rPr>
-      <w:rFonts w:asciiTheme="majorHAnsi" w:eastAsiaTheme="majorEastAsia" w:hAnsiTheme="majorHAnsi" w:cstheme="majorBidi"/>
+      <w:rFonts w:asciiTheme="majorHAnsi" w:hAnsiTheme="majorHAnsi" w:eastAsiaTheme="majorEastAsia" w:cstheme="majorBidi"/>
       <w:color w:val="4D671B" w:themeColor="accent1" w:themeShade="80"/>
       <w:sz w:val="36"/>
       <w:szCs w:val="36"/>
@@ -1354,7 +1473,7 @@
       <w:outlineLvl w:val="1"/>
     </w:pPr>
     <w:rPr>
-      <w:rFonts w:asciiTheme="majorHAnsi" w:eastAsiaTheme="majorEastAsia" w:hAnsiTheme="majorHAnsi" w:cstheme="majorBidi"/>
+      <w:rFonts w:asciiTheme="majorHAnsi" w:hAnsiTheme="majorHAnsi" w:eastAsiaTheme="majorEastAsia" w:cstheme="majorBidi"/>
       <w:color w:val="729928" w:themeColor="accent1" w:themeShade="BF"/>
       <w:sz w:val="32"/>
       <w:szCs w:val="32"/>
@@ -1376,7 +1495,7 @@
       <w:outlineLvl w:val="2"/>
     </w:pPr>
     <w:rPr>
-      <w:rFonts w:asciiTheme="majorHAnsi" w:eastAsiaTheme="majorEastAsia" w:hAnsiTheme="majorHAnsi" w:cstheme="majorBidi"/>
+      <w:rFonts w:asciiTheme="majorHAnsi" w:hAnsiTheme="majorHAnsi" w:eastAsiaTheme="majorEastAsia" w:cstheme="majorBidi"/>
       <w:color w:val="729928" w:themeColor="accent1" w:themeShade="BF"/>
       <w:sz w:val="28"/>
       <w:szCs w:val="28"/>
@@ -1399,7 +1518,7 @@
       <w:outlineLvl w:val="3"/>
     </w:pPr>
     <w:rPr>
-      <w:rFonts w:asciiTheme="majorHAnsi" w:eastAsiaTheme="majorEastAsia" w:hAnsiTheme="majorHAnsi" w:cstheme="majorBidi"/>
+      <w:rFonts w:asciiTheme="majorHAnsi" w:hAnsiTheme="majorHAnsi" w:eastAsiaTheme="majorEastAsia" w:cstheme="majorBidi"/>
       <w:color w:val="729928" w:themeColor="accent1" w:themeShade="BF"/>
       <w:sz w:val="24"/>
       <w:szCs w:val="24"/>
@@ -1422,7 +1541,7 @@
       <w:outlineLvl w:val="4"/>
     </w:pPr>
     <w:rPr>
-      <w:rFonts w:asciiTheme="majorHAnsi" w:eastAsiaTheme="majorEastAsia" w:hAnsiTheme="majorHAnsi" w:cstheme="majorBidi"/>
+      <w:rFonts w:asciiTheme="majorHAnsi" w:hAnsiTheme="majorHAnsi" w:eastAsiaTheme="majorEastAsia" w:cstheme="majorBidi"/>
       <w:caps/>
       <w:color w:val="729928" w:themeColor="accent1" w:themeShade="BF"/>
     </w:rPr>
@@ -1444,7 +1563,7 @@
       <w:outlineLvl w:val="5"/>
     </w:pPr>
     <w:rPr>
-      <w:rFonts w:asciiTheme="majorHAnsi" w:eastAsiaTheme="majorEastAsia" w:hAnsiTheme="majorHAnsi" w:cstheme="majorBidi"/>
+      <w:rFonts w:asciiTheme="majorHAnsi" w:hAnsiTheme="majorHAnsi" w:eastAsiaTheme="majorEastAsia" w:cstheme="majorBidi"/>
       <w:i/>
       <w:iCs/>
       <w:caps/>
@@ -1468,7 +1587,7 @@
       <w:outlineLvl w:val="6"/>
     </w:pPr>
     <w:rPr>
-      <w:rFonts w:asciiTheme="majorHAnsi" w:eastAsiaTheme="majorEastAsia" w:hAnsiTheme="majorHAnsi" w:cstheme="majorBidi"/>
+      <w:rFonts w:asciiTheme="majorHAnsi" w:hAnsiTheme="majorHAnsi" w:eastAsiaTheme="majorEastAsia" w:cstheme="majorBidi"/>
       <w:b/>
       <w:bCs/>
       <w:color w:val="4D671B" w:themeColor="accent1" w:themeShade="80"/>
@@ -1491,7 +1610,7 @@
       <w:outlineLvl w:val="7"/>
     </w:pPr>
     <w:rPr>
-      <w:rFonts w:asciiTheme="majorHAnsi" w:eastAsiaTheme="majorEastAsia" w:hAnsiTheme="majorHAnsi" w:cstheme="majorBidi"/>
+      <w:rFonts w:asciiTheme="majorHAnsi" w:hAnsiTheme="majorHAnsi" w:eastAsiaTheme="majorEastAsia" w:cstheme="majorBidi"/>
       <w:b/>
       <w:bCs/>
       <w:i/>
@@ -1516,19 +1635,19 @@
       <w:outlineLvl w:val="8"/>
     </w:pPr>
     <w:rPr>
-      <w:rFonts w:asciiTheme="majorHAnsi" w:eastAsiaTheme="majorEastAsia" w:hAnsiTheme="majorHAnsi" w:cstheme="majorBidi"/>
+      <w:rFonts w:asciiTheme="majorHAnsi" w:hAnsiTheme="majorHAnsi" w:eastAsiaTheme="majorEastAsia" w:cstheme="majorBidi"/>
       <w:i/>
       <w:iCs/>
       <w:color w:val="4D671B" w:themeColor="accent1" w:themeShade="80"/>
     </w:rPr>
   </w:style>
-  <w:style w:type="character" w:default="1" w:styleId="DefaultParagraphFont">
+  <w:style w:type="character" w:styleId="DefaultParagraphFont" w:default="1">
     <w:name w:val="Default Paragraph Font"/>
     <w:uiPriority w:val="1"/>
     <w:semiHidden/>
     <w:unhideWhenUsed/>
   </w:style>
-  <w:style w:type="table" w:default="1" w:styleId="TableNormal">
+  <w:style w:type="table" w:styleId="TableNormal" w:default="1">
     <w:name w:val="Normal Table"/>
     <w:uiPriority w:val="99"/>
     <w:semiHidden/>
@@ -1543,52 +1662,52 @@
       </w:tblCellMar>
     </w:tblPr>
   </w:style>
-  <w:style w:type="numbering" w:default="1" w:styleId="NoList">
+  <w:style w:type="numbering" w:styleId="NoList" w:default="1">
     <w:name w:val="No List"/>
     <w:uiPriority w:val="99"/>
     <w:semiHidden/>
     <w:unhideWhenUsed/>
   </w:style>
-  <w:style w:type="character" w:customStyle="1" w:styleId="Heading1Char">
+  <w:style w:type="character" w:styleId="Heading1Char" w:customStyle="1">
     <w:name w:val="Heading 1 Char"/>
     <w:basedOn w:val="DefaultParagraphFont"/>
     <w:link w:val="Heading1"/>
     <w:uiPriority w:val="9"/>
     <w:rsid w:val="00BA53DA"/>
     <w:rPr>
-      <w:rFonts w:asciiTheme="majorHAnsi" w:eastAsiaTheme="majorEastAsia" w:hAnsiTheme="majorHAnsi" w:cstheme="majorBidi"/>
+      <w:rFonts w:asciiTheme="majorHAnsi" w:hAnsiTheme="majorHAnsi" w:eastAsiaTheme="majorEastAsia" w:cstheme="majorBidi"/>
       <w:color w:val="4D671B" w:themeColor="accent1" w:themeShade="80"/>
       <w:sz w:val="36"/>
       <w:szCs w:val="36"/>
     </w:rPr>
   </w:style>
-  <w:style w:type="character" w:customStyle="1" w:styleId="Heading2Char">
+  <w:style w:type="character" w:styleId="Heading2Char" w:customStyle="1">
     <w:name w:val="Heading 2 Char"/>
     <w:basedOn w:val="DefaultParagraphFont"/>
     <w:link w:val="Heading2"/>
     <w:uiPriority w:val="9"/>
     <w:rsid w:val="00BA53DA"/>
     <w:rPr>
-      <w:rFonts w:asciiTheme="majorHAnsi" w:eastAsiaTheme="majorEastAsia" w:hAnsiTheme="majorHAnsi" w:cstheme="majorBidi"/>
+      <w:rFonts w:asciiTheme="majorHAnsi" w:hAnsiTheme="majorHAnsi" w:eastAsiaTheme="majorEastAsia" w:cstheme="majorBidi"/>
       <w:color w:val="729928" w:themeColor="accent1" w:themeShade="BF"/>
       <w:sz w:val="32"/>
       <w:szCs w:val="32"/>
     </w:rPr>
   </w:style>
-  <w:style w:type="character" w:customStyle="1" w:styleId="Heading3Char">
+  <w:style w:type="character" w:styleId="Heading3Char" w:customStyle="1">
     <w:name w:val="Heading 3 Char"/>
     <w:basedOn w:val="DefaultParagraphFont"/>
     <w:link w:val="Heading3"/>
     <w:uiPriority w:val="9"/>
     <w:rsid w:val="00BA53DA"/>
     <w:rPr>
-      <w:rFonts w:asciiTheme="majorHAnsi" w:eastAsiaTheme="majorEastAsia" w:hAnsiTheme="majorHAnsi" w:cstheme="majorBidi"/>
+      <w:rFonts w:asciiTheme="majorHAnsi" w:hAnsiTheme="majorHAnsi" w:eastAsiaTheme="majorEastAsia" w:cstheme="majorBidi"/>
       <w:color w:val="729928" w:themeColor="accent1" w:themeShade="BF"/>
       <w:sz w:val="28"/>
       <w:szCs w:val="28"/>
     </w:rPr>
   </w:style>
-  <w:style w:type="character" w:customStyle="1" w:styleId="Heading4Char">
+  <w:style w:type="character" w:styleId="Heading4Char" w:customStyle="1">
     <w:name w:val="Heading 4 Char"/>
     <w:basedOn w:val="DefaultParagraphFont"/>
     <w:link w:val="Heading4"/>
@@ -1596,13 +1715,13 @@
     <w:semiHidden/>
     <w:rsid w:val="00BA53DA"/>
     <w:rPr>
-      <w:rFonts w:asciiTheme="majorHAnsi" w:eastAsiaTheme="majorEastAsia" w:hAnsiTheme="majorHAnsi" w:cstheme="majorBidi"/>
+      <w:rFonts w:asciiTheme="majorHAnsi" w:hAnsiTheme="majorHAnsi" w:eastAsiaTheme="majorEastAsia" w:cstheme="majorBidi"/>
       <w:color w:val="729928" w:themeColor="accent1" w:themeShade="BF"/>
       <w:sz w:val="24"/>
       <w:szCs w:val="24"/>
     </w:rPr>
   </w:style>
-  <w:style w:type="character" w:customStyle="1" w:styleId="Heading5Char">
+  <w:style w:type="character" w:styleId="Heading5Char" w:customStyle="1">
     <w:name w:val="Heading 5 Char"/>
     <w:basedOn w:val="DefaultParagraphFont"/>
     <w:link w:val="Heading5"/>
@@ -1610,12 +1729,12 @@
     <w:semiHidden/>
     <w:rsid w:val="00BA53DA"/>
     <w:rPr>
-      <w:rFonts w:asciiTheme="majorHAnsi" w:eastAsiaTheme="majorEastAsia" w:hAnsiTheme="majorHAnsi" w:cstheme="majorBidi"/>
+      <w:rFonts w:asciiTheme="majorHAnsi" w:hAnsiTheme="majorHAnsi" w:eastAsiaTheme="majorEastAsia" w:cstheme="majorBidi"/>
       <w:caps/>
       <w:color w:val="729928" w:themeColor="accent1" w:themeShade="BF"/>
     </w:rPr>
   </w:style>
-  <w:style w:type="character" w:customStyle="1" w:styleId="Heading6Char">
+  <w:style w:type="character" w:styleId="Heading6Char" w:customStyle="1">
     <w:name w:val="Heading 6 Char"/>
     <w:basedOn w:val="DefaultParagraphFont"/>
     <w:link w:val="Heading6"/>
@@ -1623,14 +1742,14 @@
     <w:semiHidden/>
     <w:rsid w:val="00BA53DA"/>
     <w:rPr>
-      <w:rFonts w:asciiTheme="majorHAnsi" w:eastAsiaTheme="majorEastAsia" w:hAnsiTheme="majorHAnsi" w:cstheme="majorBidi"/>
+      <w:rFonts w:asciiTheme="majorHAnsi" w:hAnsiTheme="majorHAnsi" w:eastAsiaTheme="majorEastAsia" w:cstheme="majorBidi"/>
       <w:i/>
       <w:iCs/>
       <w:caps/>
       <w:color w:val="4D671B" w:themeColor="accent1" w:themeShade="80"/>
     </w:rPr>
   </w:style>
-  <w:style w:type="character" w:customStyle="1" w:styleId="Heading7Char">
+  <w:style w:type="character" w:styleId="Heading7Char" w:customStyle="1">
     <w:name w:val="Heading 7 Char"/>
     <w:basedOn w:val="DefaultParagraphFont"/>
     <w:link w:val="Heading7"/>
@@ -1638,13 +1757,13 @@
     <w:semiHidden/>
     <w:rsid w:val="00BA53DA"/>
     <w:rPr>
-      <w:rFonts w:asciiTheme="majorHAnsi" w:eastAsiaTheme="majorEastAsia" w:hAnsiTheme="majorHAnsi" w:cstheme="majorBidi"/>
+      <w:rFonts w:asciiTheme="majorHAnsi" w:hAnsiTheme="majorHAnsi" w:eastAsiaTheme="majorEastAsia" w:cstheme="majorBidi"/>
       <w:b/>
       <w:bCs/>
       <w:color w:val="4D671B" w:themeColor="accent1" w:themeShade="80"/>
     </w:rPr>
   </w:style>
-  <w:style w:type="character" w:customStyle="1" w:styleId="Heading8Char">
+  <w:style w:type="character" w:styleId="Heading8Char" w:customStyle="1">
     <w:name w:val="Heading 8 Char"/>
     <w:basedOn w:val="DefaultParagraphFont"/>
     <w:link w:val="Heading8"/>
@@ -1652,7 +1771,7 @@
     <w:semiHidden/>
     <w:rsid w:val="00BA53DA"/>
     <w:rPr>
-      <w:rFonts w:asciiTheme="majorHAnsi" w:eastAsiaTheme="majorEastAsia" w:hAnsiTheme="majorHAnsi" w:cstheme="majorBidi"/>
+      <w:rFonts w:asciiTheme="majorHAnsi" w:hAnsiTheme="majorHAnsi" w:eastAsiaTheme="majorEastAsia" w:cstheme="majorBidi"/>
       <w:b/>
       <w:bCs/>
       <w:i/>
@@ -1660,7 +1779,7 @@
       <w:color w:val="4D671B" w:themeColor="accent1" w:themeShade="80"/>
     </w:rPr>
   </w:style>
-  <w:style w:type="character" w:customStyle="1" w:styleId="Heading9Char">
+  <w:style w:type="character" w:styleId="Heading9Char" w:customStyle="1">
     <w:name w:val="Heading 9 Char"/>
     <w:basedOn w:val="DefaultParagraphFont"/>
     <w:link w:val="Heading9"/>
@@ -1668,7 +1787,7 @@
     <w:semiHidden/>
     <w:rsid w:val="00BA53DA"/>
     <w:rPr>
-      <w:rFonts w:asciiTheme="majorHAnsi" w:eastAsiaTheme="majorEastAsia" w:hAnsiTheme="majorHAnsi" w:cstheme="majorBidi"/>
+      <w:rFonts w:asciiTheme="majorHAnsi" w:hAnsiTheme="majorHAnsi" w:eastAsiaTheme="majorEastAsia" w:cstheme="majorBidi"/>
       <w:i/>
       <w:iCs/>
       <w:color w:val="4D671B" w:themeColor="accent1" w:themeShade="80"/>
@@ -1706,7 +1825,7 @@
       <w:contextualSpacing/>
     </w:pPr>
     <w:rPr>
-      <w:rFonts w:asciiTheme="majorHAnsi" w:eastAsiaTheme="majorEastAsia" w:hAnsiTheme="majorHAnsi" w:cstheme="majorBidi"/>
+      <w:rFonts w:asciiTheme="majorHAnsi" w:hAnsiTheme="majorHAnsi" w:eastAsiaTheme="majorEastAsia" w:cstheme="majorBidi"/>
       <w:caps/>
       <w:color w:val="455F51" w:themeColor="text2"/>
       <w:spacing w:val="-15"/>
@@ -1714,14 +1833,14 @@
       <w:szCs w:val="72"/>
     </w:rPr>
   </w:style>
-  <w:style w:type="character" w:customStyle="1" w:styleId="TitleChar">
+  <w:style w:type="character" w:styleId="TitleChar" w:customStyle="1">
     <w:name w:val="Title Char"/>
     <w:basedOn w:val="DefaultParagraphFont"/>
     <w:link w:val="Title"/>
     <w:uiPriority w:val="10"/>
     <w:rsid w:val="00BA53DA"/>
     <w:rPr>
-      <w:rFonts w:asciiTheme="majorHAnsi" w:eastAsiaTheme="majorEastAsia" w:hAnsiTheme="majorHAnsi" w:cstheme="majorBidi"/>
+      <w:rFonts w:asciiTheme="majorHAnsi" w:hAnsiTheme="majorHAnsi" w:eastAsiaTheme="majorEastAsia" w:cstheme="majorBidi"/>
       <w:caps/>
       <w:color w:val="455F51" w:themeColor="text2"/>
       <w:spacing w:val="-15"/>
@@ -1744,20 +1863,20 @@
       <w:spacing w:after="240" w:line="240" w:lineRule="auto"/>
     </w:pPr>
     <w:rPr>
-      <w:rFonts w:asciiTheme="majorHAnsi" w:eastAsiaTheme="majorEastAsia" w:hAnsiTheme="majorHAnsi" w:cstheme="majorBidi"/>
+      <w:rFonts w:asciiTheme="majorHAnsi" w:hAnsiTheme="majorHAnsi" w:eastAsiaTheme="majorEastAsia" w:cstheme="majorBidi"/>
       <w:color w:val="99CB38" w:themeColor="accent1"/>
       <w:sz w:val="28"/>
       <w:szCs w:val="28"/>
     </w:rPr>
   </w:style>
-  <w:style w:type="character" w:customStyle="1" w:styleId="SubtitleChar">
+  <w:style w:type="character" w:styleId="SubtitleChar" w:customStyle="1">
     <w:name w:val="Subtitle Char"/>
     <w:basedOn w:val="DefaultParagraphFont"/>
     <w:link w:val="Subtitle"/>
     <w:uiPriority w:val="11"/>
     <w:rsid w:val="00BA53DA"/>
     <w:rPr>
-      <w:rFonts w:asciiTheme="majorHAnsi" w:eastAsiaTheme="majorEastAsia" w:hAnsiTheme="majorHAnsi" w:cstheme="majorBidi"/>
+      <w:rFonts w:asciiTheme="majorHAnsi" w:hAnsiTheme="majorHAnsi" w:eastAsiaTheme="majorEastAsia" w:cstheme="majorBidi"/>
       <w:color w:val="99CB38" w:themeColor="accent1"/>
       <w:sz w:val="28"/>
       <w:szCs w:val="28"/>
@@ -1812,7 +1931,7 @@
       <w:szCs w:val="24"/>
     </w:rPr>
   </w:style>
-  <w:style w:type="character" w:customStyle="1" w:styleId="QuoteChar">
+  <w:style w:type="character" w:styleId="QuoteChar" w:customStyle="1">
     <w:name w:val="Quote Char"/>
     <w:basedOn w:val="DefaultParagraphFont"/>
     <w:link w:val="Quote"/>
@@ -1838,21 +1957,21 @@
       <w:jc w:val="center"/>
     </w:pPr>
     <w:rPr>
-      <w:rFonts w:asciiTheme="majorHAnsi" w:eastAsiaTheme="majorEastAsia" w:hAnsiTheme="majorHAnsi" w:cstheme="majorBidi"/>
+      <w:rFonts w:asciiTheme="majorHAnsi" w:hAnsiTheme="majorHAnsi" w:eastAsiaTheme="majorEastAsia" w:cstheme="majorBidi"/>
       <w:color w:val="455F51" w:themeColor="text2"/>
       <w:spacing w:val="-6"/>
       <w:sz w:val="32"/>
       <w:szCs w:val="32"/>
     </w:rPr>
   </w:style>
-  <w:style w:type="character" w:customStyle="1" w:styleId="IntenseQuoteChar">
+  <w:style w:type="character" w:styleId="IntenseQuoteChar" w:customStyle="1">
     <w:name w:val="Intense Quote Char"/>
     <w:basedOn w:val="DefaultParagraphFont"/>
     <w:link w:val="IntenseQuote"/>
     <w:uiPriority w:val="30"/>
     <w:rsid w:val="00BA53DA"/>
     <w:rPr>
-      <w:rFonts w:asciiTheme="majorHAnsi" w:eastAsiaTheme="majorEastAsia" w:hAnsiTheme="majorHAnsi" w:cstheme="majorBidi"/>
+      <w:rFonts w:asciiTheme="majorHAnsi" w:hAnsiTheme="majorHAnsi" w:eastAsiaTheme="majorEastAsia" w:cstheme="majorBidi"/>
       <w:color w:val="455F51" w:themeColor="text2"/>
       <w:spacing w:val="-6"/>
       <w:sz w:val="32"/>
@@ -1894,7 +2013,7 @@
       <w:smallCaps/>
       <w:color w:val="595959" w:themeColor="text1" w:themeTint="A6"/>
       <w:u w:val="none" w:color="7F7F7F" w:themeColor="text1" w:themeTint="80"/>
-      <w:bdr w:val="none" w:sz="0" w:space="0" w:color="auto"/>
+      <w:bdr w:val="none" w:color="auto" w:sz="0" w:space="0"/>
     </w:rPr>
   </w:style>
   <w:style w:type="character" w:styleId="IntenseReference">
@@ -1947,12 +2066,12 @@
     </w:pPr>
     <w:tblPr>
       <w:tblBorders>
-        <w:top w:val="single" w:sz="4" w:space="0" w:color="auto"/>
-        <w:left w:val="single" w:sz="4" w:space="0" w:color="auto"/>
-        <w:bottom w:val="single" w:sz="4" w:space="0" w:color="auto"/>
-        <w:right w:val="single" w:sz="4" w:space="0" w:color="auto"/>
-        <w:insideH w:val="single" w:sz="4" w:space="0" w:color="auto"/>
-        <w:insideV w:val="single" w:sz="4" w:space="0" w:color="auto"/>
+        <w:top w:val="single" w:color="auto" w:sz="4" w:space="0"/>
+        <w:left w:val="single" w:color="auto" w:sz="4" w:space="0"/>
+        <w:bottom w:val="single" w:color="auto" w:sz="4" w:space="0"/>
+        <w:right w:val="single" w:color="auto" w:sz="4" w:space="0"/>
+        <w:insideH w:val="single" w:color="auto" w:sz="4" w:space="0"/>
+        <w:insideV w:val="single" w:color="auto" w:sz="4" w:space="0"/>
       </w:tblBorders>
     </w:tblPr>
   </w:style>

</xml_diff>